<commit_message>
added table loading animations also added fature to store the data in a text file and fixed all edges cases and bugs
</commit_message>
<xml_diff>
--- a/smart command manger report.docx
+++ b/smart command manger report.docx
@@ -897,7 +897,27 @@
                 <w:sz w:val="36"/>
                 <w:szCs w:val="36"/>
               </w:rPr>
-              <w:t>7.flow chart</w:t>
+              <w:t>7.flow</w:t>
+            </w:r>
+            <w:r>
+              <w:rPr>
+                <w:rStyle w:val="Hyperlink"/>
+                <w:rFonts w:asciiTheme="majorHAnsi" w:hAnsiTheme="majorHAnsi"/>
+                <w:noProof/>
+                <w:sz w:val="36"/>
+                <w:szCs w:val="36"/>
+              </w:rPr>
+              <w:t xml:space="preserve"> </w:t>
+            </w:r>
+            <w:r>
+              <w:rPr>
+                <w:rStyle w:val="Hyperlink"/>
+                <w:rFonts w:asciiTheme="majorHAnsi" w:hAnsiTheme="majorHAnsi"/>
+                <w:noProof/>
+                <w:sz w:val="36"/>
+                <w:szCs w:val="36"/>
+              </w:rPr>
+              <w:t>chart</w:t>
             </w:r>
             <w:r>
               <w:rPr>
@@ -1145,7 +1165,7 @@
         <w:rPr>
           <w:rFonts w:asciiTheme="majorHAnsi" w:hAnsiTheme="majorHAnsi"/>
         </w:rPr>
-        <w:t xml:space="preserve">The goal of this project is to design and implement a </w:t>
+        <w:t xml:space="preserve">In many real-life systems — like task managers, operating systems, or collaborative apps — there’s a constant need to manage, execute, and track tasks in the right order. Some tasks are more important than others, and sometimes you need to reverse an action or redo something you just undid. That’s where the </w:t>
       </w:r>
       <w:r>
         <w:rPr>
@@ -1153,20 +1173,46 @@
           <w:b/>
           <w:bCs/>
         </w:rPr>
-        <w:t>Smart Inventory Tracker</w:t>
-      </w:r>
-      <w:r>
-        <w:rPr>
-          <w:rFonts w:asciiTheme="majorHAnsi" w:hAnsiTheme="majorHAnsi"/>
-        </w:rPr>
-        <w:t xml:space="preserve"> tailored for a small retail store. The store requires a simple but efficient system to manage its product inventory digitally. The application should allow store staff to:</w:t>
+        <w:t>Smart Command Manager</w:t>
+      </w:r>
+      <w:r>
+        <w:rPr>
+          <w:rFonts w:asciiTheme="majorHAnsi" w:hAnsiTheme="majorHAnsi"/>
+        </w:rPr>
+        <w:t xml:space="preserve"> comes in.</w:t>
+      </w:r>
+    </w:p>
+    <w:p>
+      <w:pPr>
+        <w:rPr>
+          <w:rFonts w:asciiTheme="majorHAnsi" w:hAnsiTheme="majorHAnsi"/>
+        </w:rPr>
+      </w:pPr>
+      <w:r>
+        <w:rPr>
+          <w:rFonts w:asciiTheme="majorHAnsi" w:hAnsiTheme="majorHAnsi"/>
+        </w:rPr>
+        <w:t>This project focuses on building a simple but intelligent system that lets users add commands, give them priority if needed, execute them one by one, and even undo or redo those actions. The goal is to provide full control over the command flow in a clean and efficient way.</w:t>
+      </w:r>
+    </w:p>
+    <w:p>
+      <w:pPr>
+        <w:rPr>
+          <w:rFonts w:asciiTheme="majorHAnsi" w:hAnsiTheme="majorHAnsi"/>
+        </w:rPr>
+      </w:pPr>
+      <w:r>
+        <w:rPr>
+          <w:rFonts w:asciiTheme="majorHAnsi" w:hAnsiTheme="majorHAnsi"/>
+        </w:rPr>
+        <w:t>To make the system fast and reliable, the project uses well-known data structures:</w:t>
       </w:r>
     </w:p>
     <w:p>
       <w:pPr>
         <w:numPr>
           <w:ilvl w:val="0"/>
-          <w:numId w:val="5"/>
+          <w:numId w:val="8"/>
         </w:numPr>
         <w:rPr>
           <w:rFonts w:asciiTheme="majorHAnsi" w:hAnsiTheme="majorHAnsi"/>
@@ -1178,20 +1224,20 @@
           <w:b/>
           <w:bCs/>
         </w:rPr>
-        <w:t>Add new products</w:t>
-      </w:r>
-      <w:r>
-        <w:rPr>
-          <w:rFonts w:asciiTheme="majorHAnsi" w:hAnsiTheme="majorHAnsi"/>
-        </w:rPr>
-        <w:t xml:space="preserve"> to the inventory, along with their quantity and timestamp.</w:t>
+        <w:t>Queue</w:t>
+      </w:r>
+      <w:r>
+        <w:rPr>
+          <w:rFonts w:asciiTheme="majorHAnsi" w:hAnsiTheme="majorHAnsi"/>
+        </w:rPr>
+        <w:t xml:space="preserve"> for normal task ordering</w:t>
       </w:r>
     </w:p>
     <w:p>
       <w:pPr>
         <w:numPr>
           <w:ilvl w:val="0"/>
-          <w:numId w:val="5"/>
+          <w:numId w:val="8"/>
         </w:numPr>
         <w:rPr>
           <w:rFonts w:asciiTheme="majorHAnsi" w:hAnsiTheme="majorHAnsi"/>
@@ -1203,20 +1249,20 @@
           <w:b/>
           <w:bCs/>
         </w:rPr>
-        <w:t>Remove products</w:t>
-      </w:r>
-      <w:r>
-        <w:rPr>
-          <w:rFonts w:asciiTheme="majorHAnsi" w:hAnsiTheme="majorHAnsi"/>
-        </w:rPr>
-        <w:t xml:space="preserve"> that are no longer in stock or need to be updated.</w:t>
+        <w:t>Priority Queue</w:t>
+      </w:r>
+      <w:r>
+        <w:rPr>
+          <w:rFonts w:asciiTheme="majorHAnsi" w:hAnsiTheme="majorHAnsi"/>
+        </w:rPr>
+        <w:t xml:space="preserve"> for urgent tasks</w:t>
       </w:r>
     </w:p>
     <w:p>
       <w:pPr>
         <w:numPr>
           <w:ilvl w:val="0"/>
-          <w:numId w:val="5"/>
+          <w:numId w:val="8"/>
         </w:numPr>
         <w:rPr>
           <w:rFonts w:asciiTheme="majorHAnsi" w:hAnsiTheme="majorHAnsi"/>
@@ -1228,106 +1274,26 @@
           <w:b/>
           <w:bCs/>
         </w:rPr>
-        <w:t>Check the availability</w:t>
-      </w:r>
-      <w:r>
-        <w:rPr>
-          <w:rFonts w:asciiTheme="majorHAnsi" w:hAnsiTheme="majorHAnsi"/>
-        </w:rPr>
-        <w:t xml:space="preserve"> of specific products instantly.</w:t>
-      </w:r>
-    </w:p>
-    <w:p>
-      <w:pPr>
-        <w:numPr>
-          <w:ilvl w:val="0"/>
-          <w:numId w:val="5"/>
-        </w:numPr>
-        <w:rPr>
-          <w:rFonts w:asciiTheme="majorHAnsi" w:hAnsiTheme="majorHAnsi"/>
-        </w:rPr>
-      </w:pPr>
-      <w:r>
-        <w:rPr>
-          <w:rFonts w:asciiTheme="majorHAnsi" w:hAnsiTheme="majorHAnsi"/>
-          <w:b/>
-          <w:bCs/>
-        </w:rPr>
-        <w:t>View the entire inventory</w:t>
-      </w:r>
-      <w:r>
-        <w:rPr>
-          <w:rFonts w:asciiTheme="majorHAnsi" w:hAnsiTheme="majorHAnsi"/>
-        </w:rPr>
-        <w:t xml:space="preserve"> in a sorted and user-friendly format.</w:t>
-      </w:r>
-    </w:p>
-    <w:p>
-      <w:pPr>
-        <w:rPr>
-          <w:rFonts w:asciiTheme="majorHAnsi" w:hAnsiTheme="majorHAnsi"/>
-        </w:rPr>
-      </w:pPr>
-      <w:r>
-        <w:rPr>
-          <w:rFonts w:asciiTheme="majorHAnsi" w:hAnsiTheme="majorHAnsi"/>
-        </w:rPr>
-        <w:t xml:space="preserve">To ensure a smooth and responsive user experience, the system must be designed with </w:t>
-      </w:r>
-      <w:r>
-        <w:rPr>
-          <w:rFonts w:asciiTheme="majorHAnsi" w:hAnsiTheme="majorHAnsi"/>
-          <w:b/>
-          <w:bCs/>
-        </w:rPr>
-        <w:t>optimized data structures</w:t>
-      </w:r>
-      <w:r>
-        <w:rPr>
-          <w:rFonts w:asciiTheme="majorHAnsi" w:hAnsiTheme="majorHAnsi"/>
-        </w:rPr>
-        <w:t xml:space="preserve"> that allow operations like adding, removing, and checking products to occur in </w:t>
-      </w:r>
-      <w:r>
-        <w:rPr>
-          <w:rFonts w:asciiTheme="majorHAnsi" w:hAnsiTheme="majorHAnsi"/>
-          <w:b/>
-          <w:bCs/>
-        </w:rPr>
-        <w:t>constant (O(1)) or near-constant time</w:t>
-      </w:r>
-      <w:r>
-        <w:rPr>
-          <w:rFonts w:asciiTheme="majorHAnsi" w:hAnsiTheme="majorHAnsi"/>
-        </w:rPr>
-        <w:t xml:space="preserve">. Additionally, it should support </w:t>
-      </w:r>
-      <w:r>
-        <w:rPr>
-          <w:rFonts w:asciiTheme="majorHAnsi" w:hAnsiTheme="majorHAnsi"/>
-          <w:b/>
-          <w:bCs/>
-        </w:rPr>
-        <w:t>sorted display</w:t>
-      </w:r>
-      <w:r>
-        <w:rPr>
-          <w:rFonts w:asciiTheme="majorHAnsi" w:hAnsiTheme="majorHAnsi"/>
-        </w:rPr>
-        <w:t xml:space="preserve"> using efficient sorting mechanisms such as heaps.</w:t>
-      </w:r>
-    </w:p>
-    <w:p>
-      <w:pPr>
-        <w:rPr>
-          <w:rFonts w:asciiTheme="majorHAnsi" w:hAnsiTheme="majorHAnsi"/>
-        </w:rPr>
-      </w:pPr>
-      <w:r>
-        <w:rPr>
-          <w:rFonts w:asciiTheme="majorHAnsi" w:hAnsiTheme="majorHAnsi"/>
-        </w:rPr>
-        <w:t>The application aims to minimize manual errors, speed up inventory tasks, and provide clear, organized insights into stock levels—making it especially useful for small businesses with limited resources.</w:t>
+        <w:t>Stack</w:t>
+      </w:r>
+      <w:r>
+        <w:rPr>
+          <w:rFonts w:asciiTheme="majorHAnsi" w:hAnsiTheme="majorHAnsi"/>
+        </w:rPr>
+        <w:t xml:space="preserve"> to manage undo/redo history</w:t>
+      </w:r>
+    </w:p>
+    <w:p>
+      <w:pPr>
+        <w:rPr>
+          <w:rFonts w:asciiTheme="majorHAnsi" w:hAnsiTheme="majorHAnsi"/>
+        </w:rPr>
+      </w:pPr>
+      <w:r>
+        <w:rPr>
+          <w:rFonts w:asciiTheme="majorHAnsi" w:hAnsiTheme="majorHAnsi"/>
+        </w:rPr>
+        <w:t>The Smart Command Manager doesn’t just execute tasks — it also displays pending and completed ones clearly, helping users stay organized and error-free. It’s a powerful example of how data structures can be used together to solve real-world workflow problems in a smooth and structured way.</w:t>
       </w:r>
     </w:p>
     <w:p>
@@ -1405,17 +1371,6 @@
     </w:p>
     <w:p>
       <w:pPr>
-        <w:ind w:firstLine="720"/>
-        <w:rPr>
-          <w:rFonts w:asciiTheme="majorHAnsi" w:eastAsiaTheme="majorEastAsia" w:hAnsiTheme="majorHAnsi" w:cstheme="majorBidi"/>
-          <w:color w:val="0F4761" w:themeColor="accent1" w:themeShade="BF"/>
-          <w:sz w:val="40"/>
-          <w:szCs w:val="40"/>
-        </w:rPr>
-      </w:pPr>
-    </w:p>
-    <w:p>
-      <w:pPr>
         <w:pStyle w:val="Heading1"/>
       </w:pPr>
       <w:bookmarkStart w:id="2" w:name="_Toc202275085"/>
@@ -1435,7 +1390,7 @@
         <w:rPr>
           <w:rFonts w:asciiTheme="majorHAnsi" w:hAnsiTheme="majorHAnsi"/>
         </w:rPr>
-        <w:t xml:space="preserve">In today’s world, businesses require systems that can efficiently manage large inventories with speed and accuracy. Our goal was to design a </w:t>
+        <w:t xml:space="preserve">In modern software systems, tasks often need to be managed dynamically — with the ability to prioritize, undo, or redo actions as needed. Our goal was to create a </w:t>
       </w:r>
       <w:r>
         <w:rPr>
@@ -1443,13 +1398,13 @@
           <w:b/>
           <w:bCs/>
         </w:rPr>
-        <w:t>Smart Inventory Tracker</w:t>
-      </w:r>
-      <w:r>
-        <w:rPr>
-          <w:rFonts w:asciiTheme="majorHAnsi" w:hAnsiTheme="majorHAnsi"/>
-        </w:rPr>
-        <w:t xml:space="preserve"> that is fast, scalable, and user-friendly.</w:t>
+        <w:t>Smart Command Manager</w:t>
+      </w:r>
+      <w:r>
+        <w:rPr>
+          <w:rFonts w:asciiTheme="majorHAnsi" w:hAnsiTheme="majorHAnsi"/>
+        </w:rPr>
+        <w:t xml:space="preserve"> that handles these operations efficiently, while staying simple and reliable.</w:t>
       </w:r>
     </w:p>
     <w:p>
@@ -1469,32 +1424,38 @@
       <w:pPr>
         <w:numPr>
           <w:ilvl w:val="0"/>
-          <w:numId w:val="6"/>
+          <w:numId w:val="9"/>
         </w:numPr>
         <w:rPr>
           <w:rFonts w:asciiTheme="majorHAnsi" w:hAnsiTheme="majorHAnsi"/>
         </w:rPr>
       </w:pPr>
+      <w:r>
+        <w:rPr>
+          <w:rFonts w:asciiTheme="majorHAnsi" w:hAnsiTheme="majorHAnsi"/>
+        </w:rPr>
+        <w:t xml:space="preserve"> </w:t>
+      </w:r>
       <w:r>
         <w:rPr>
           <w:rFonts w:asciiTheme="majorHAnsi" w:hAnsiTheme="majorHAnsi"/>
           <w:b/>
           <w:bCs/>
         </w:rPr>
-        <w:t>Speed</w:t>
-      </w:r>
-      <w:r>
-        <w:rPr>
-          <w:rFonts w:asciiTheme="majorHAnsi" w:hAnsiTheme="majorHAnsi"/>
-        </w:rPr>
-        <w:t>: Using efficient data structures for quick add, remove, and search operations.</w:t>
+        <w:t>Efficiency</w:t>
+      </w:r>
+      <w:r>
+        <w:rPr>
+          <w:rFonts w:asciiTheme="majorHAnsi" w:hAnsiTheme="majorHAnsi"/>
+        </w:rPr>
+        <w:t>: Using the right data structures (queues, heaps, and stacks) to make command operations fast and smooth.</w:t>
       </w:r>
     </w:p>
     <w:p>
       <w:pPr>
         <w:numPr>
           <w:ilvl w:val="0"/>
-          <w:numId w:val="6"/>
+          <w:numId w:val="9"/>
         </w:numPr>
         <w:rPr>
           <w:rFonts w:asciiTheme="majorHAnsi" w:hAnsiTheme="majorHAnsi"/>
@@ -1512,14 +1473,14 @@
         <w:rPr>
           <w:rFonts w:asciiTheme="majorHAnsi" w:hAnsiTheme="majorHAnsi"/>
         </w:rPr>
-        <w:t>: A clean interface so even non-technical users can use it easily.</w:t>
+        <w:t>: Designing a clear command-line interface so users can interact with the system without confusion.</w:t>
       </w:r>
     </w:p>
     <w:p>
       <w:pPr>
         <w:numPr>
           <w:ilvl w:val="0"/>
-          <w:numId w:val="6"/>
+          <w:numId w:val="9"/>
         </w:numPr>
         <w:rPr>
           <w:rFonts w:asciiTheme="majorHAnsi" w:hAnsiTheme="majorHAnsi"/>
@@ -1531,20 +1492,20 @@
           <w:b/>
           <w:bCs/>
         </w:rPr>
-        <w:t>Scalability</w:t>
-      </w:r>
-      <w:r>
-        <w:rPr>
-          <w:rFonts w:asciiTheme="majorHAnsi" w:hAnsiTheme="majorHAnsi"/>
-        </w:rPr>
-        <w:t>: Capable of handling large inventories without slowing down.</w:t>
+        <w:t>Control</w:t>
+      </w:r>
+      <w:r>
+        <w:rPr>
+          <w:rFonts w:asciiTheme="majorHAnsi" w:hAnsiTheme="majorHAnsi"/>
+        </w:rPr>
+        <w:t>: Supporting undo and redo features through a well-managed command history, giving users flexibility over past actions.</w:t>
       </w:r>
     </w:p>
     <w:p>
       <w:pPr>
         <w:numPr>
           <w:ilvl w:val="0"/>
-          <w:numId w:val="6"/>
+          <w:numId w:val="9"/>
         </w:numPr>
         <w:rPr>
           <w:rFonts w:asciiTheme="majorHAnsi" w:hAnsiTheme="majorHAnsi"/>
@@ -1556,38 +1517,26 @@
           <w:b/>
           <w:bCs/>
         </w:rPr>
-        <w:t>Reliability</w:t>
-      </w:r>
-      <w:r>
-        <w:rPr>
-          <w:rFonts w:asciiTheme="majorHAnsi" w:hAnsiTheme="majorHAnsi"/>
-        </w:rPr>
-        <w:t>: Handles invalid inputs and prevents crashes.</w:t>
-      </w:r>
-    </w:p>
-    <w:p>
-      <w:pPr>
-        <w:rPr>
-          <w:rFonts w:asciiTheme="majorHAnsi" w:hAnsiTheme="majorHAnsi"/>
-        </w:rPr>
-      </w:pPr>
-      <w:r>
-        <w:rPr>
-          <w:rFonts w:asciiTheme="majorHAnsi" w:hAnsiTheme="majorHAnsi"/>
-        </w:rPr>
-        <w:t>Python was chosen for its simplicity and flexibility</w:t>
-      </w:r>
-      <w:r>
-        <w:rPr>
-          <w:rFonts w:asciiTheme="majorHAnsi" w:hAnsiTheme="majorHAnsi"/>
-        </w:rPr>
-        <w:t>.</w:t>
-      </w:r>
-      <w:r>
-        <w:rPr>
-          <w:rFonts w:asciiTheme="majorHAnsi" w:hAnsiTheme="majorHAnsi"/>
-        </w:rPr>
-        <w:t>The result is a smart, responsive, and easy-to-use inventory system fit for modern business needs.</w:t>
+        <w:t>Modularity</w:t>
+      </w:r>
+      <w:r>
+        <w:rPr>
+          <w:rFonts w:asciiTheme="majorHAnsi" w:hAnsiTheme="majorHAnsi"/>
+        </w:rPr>
+        <w:t>: Structuring the code into clean, logical parts for easy maintenance and future updates.</w:t>
+      </w:r>
+    </w:p>
+    <w:p>
+      <w:pPr>
+        <w:rPr>
+          <w:rFonts w:asciiTheme="majorHAnsi" w:hAnsiTheme="majorHAnsi"/>
+        </w:rPr>
+      </w:pPr>
+      <w:r>
+        <w:rPr>
+          <w:rFonts w:asciiTheme="majorHAnsi" w:hAnsiTheme="majorHAnsi"/>
+        </w:rPr>
+        <w:t>Python was selected for its readability and built-in support for data structures.</w:t>
       </w:r>
     </w:p>
     <w:p>
@@ -1876,7 +1825,45 @@
         <w:rPr>
           <w:rFonts w:asciiTheme="majorHAnsi" w:hAnsiTheme="majorHAnsi"/>
         </w:rPr>
-        <w:t xml:space="preserve"> using special terminal codes — making output easier to read, like red for high priority or green for executed.</w:t>
+        <w:t xml:space="preserve"> using special terminal codes — making output easier to read, like red for</w:t>
+      </w:r>
+      <w:r>
+        <w:rPr>
+          <w:rFonts w:asciiTheme="majorHAnsi" w:hAnsiTheme="majorHAnsi"/>
+        </w:rPr>
+        <w:t xml:space="preserve"> some danger zone </w:t>
+      </w:r>
+      <w:proofErr w:type="spellStart"/>
+      <w:r>
+        <w:rPr>
+          <w:rFonts w:asciiTheme="majorHAnsi" w:hAnsiTheme="majorHAnsi"/>
+        </w:rPr>
+        <w:t>e.g</w:t>
+      </w:r>
+      <w:proofErr w:type="spellEnd"/>
+      <w:r>
+        <w:rPr>
+          <w:rFonts w:asciiTheme="majorHAnsi" w:hAnsiTheme="majorHAnsi"/>
+        </w:rPr>
+        <w:t xml:space="preserve"> deletion </w:t>
+      </w:r>
+      <w:r>
+        <w:rPr>
+          <w:rFonts w:asciiTheme="majorHAnsi" w:hAnsiTheme="majorHAnsi"/>
+        </w:rPr>
+        <w:t xml:space="preserve"> </w:t>
+      </w:r>
+      <w:r>
+        <w:rPr>
+          <w:rFonts w:asciiTheme="majorHAnsi" w:hAnsiTheme="majorHAnsi"/>
+        </w:rPr>
+        <w:t xml:space="preserve">and </w:t>
+      </w:r>
+      <w:r>
+        <w:rPr>
+          <w:rFonts w:asciiTheme="majorHAnsi" w:hAnsiTheme="majorHAnsi"/>
+        </w:rPr>
+        <w:t>green for executed.</w:t>
       </w:r>
     </w:p>
     <w:p>
@@ -3056,31 +3043,7 @@
           <w:sz w:val="24"/>
           <w:szCs w:val="24"/>
         </w:rPr>
-        <w:t xml:space="preserve">pip </w:t>
-      </w:r>
-      <w:proofErr w:type="gramStart"/>
-      <w:r>
-        <w:rPr>
-          <w:rStyle w:val="HTMLCode"/>
-          <w:rFonts w:asciiTheme="majorHAnsi" w:eastAsiaTheme="majorEastAsia" w:hAnsiTheme="majorHAnsi"/>
-          <w:i/>
-          <w:iCs/>
-          <w:sz w:val="24"/>
-          <w:szCs w:val="24"/>
-        </w:rPr>
-        <w:t>install</w:t>
-      </w:r>
-      <w:proofErr w:type="gramEnd"/>
-      <w:r>
-        <w:rPr>
-          <w:rStyle w:val="HTMLCode"/>
-          <w:rFonts w:asciiTheme="majorHAnsi" w:eastAsiaTheme="majorEastAsia" w:hAnsiTheme="majorHAnsi"/>
-          <w:i/>
-          <w:iCs/>
-          <w:sz w:val="24"/>
-          <w:szCs w:val="24"/>
-        </w:rPr>
-        <w:t xml:space="preserve"> </w:t>
+        <w:t xml:space="preserve">pip install </w:t>
       </w:r>
       <w:proofErr w:type="spellStart"/>
       <w:r>
@@ -3472,173 +3435,41 @@
       <w:r>
         <w:rPr>
           <w:rFonts w:asciiTheme="majorHAnsi" w:eastAsiaTheme="majorEastAsia" w:hAnsiTheme="majorHAnsi" w:cstheme="majorBidi"/>
-          <w:noProof/>
           <w:color w:val="0F4761" w:themeColor="accent1" w:themeShade="BF"/>
           <w:sz w:val="40"/>
           <w:szCs w:val="40"/>
         </w:rPr>
-        <w:drawing>
-          <wp:inline distT="0" distB="0" distL="0" distR="0" wp14:anchorId="30FFC3DF" wp14:editId="1B377E6D">
-            <wp:extent cx="3857806" cy="2683566"/>
-            <wp:effectExtent l="0" t="0" r="9525" b="2540"/>
-            <wp:docPr id="1484564656" name="Picture 1"/>
-            <wp:cNvGraphicFramePr>
-              <a:graphicFrameLocks xmlns:a="http://schemas.openxmlformats.org/drawingml/2006/main" noChangeAspect="1"/>
-            </wp:cNvGraphicFramePr>
-            <a:graphic xmlns:a="http://schemas.openxmlformats.org/drawingml/2006/main">
-              <a:graphicData uri="http://schemas.openxmlformats.org/drawingml/2006/picture">
-                <pic:pic xmlns:pic="http://schemas.openxmlformats.org/drawingml/2006/picture">
-                  <pic:nvPicPr>
-                    <pic:cNvPr id="1484564656" name=""/>
-                    <pic:cNvPicPr/>
-                  </pic:nvPicPr>
-                  <pic:blipFill>
-                    <a:blip r:embed="rId8"/>
-                    <a:stretch>
-                      <a:fillRect/>
-                    </a:stretch>
-                  </pic:blipFill>
-                  <pic:spPr>
-                    <a:xfrm>
-                      <a:off x="0" y="0"/>
-                      <a:ext cx="3869993" cy="2692043"/>
-                    </a:xfrm>
-                    <a:prstGeom prst="rect">
-                      <a:avLst/>
-                    </a:prstGeom>
-                  </pic:spPr>
-                </pic:pic>
-              </a:graphicData>
-            </a:graphic>
-          </wp:inline>
-        </w:drawing>
-      </w:r>
-      <w:r>
+        <w:t xml:space="preserve"> </w:t>
+      </w:r>
+    </w:p>
+    <w:p>
+      <w:pPr>
         <w:rPr>
           <w:rFonts w:asciiTheme="majorHAnsi" w:eastAsiaTheme="majorEastAsia" w:hAnsiTheme="majorHAnsi" w:cstheme="majorBidi"/>
           <w:color w:val="0F4761" w:themeColor="accent1" w:themeShade="BF"/>
           <w:sz w:val="40"/>
           <w:szCs w:val="40"/>
         </w:rPr>
-        <w:t xml:space="preserve"> </w:t>
-      </w:r>
-    </w:p>
-    <w:p>
-      <w:pPr>
+      </w:pPr>
+      <w:r>
         <w:rPr>
           <w:rFonts w:asciiTheme="majorHAnsi" w:eastAsiaTheme="majorEastAsia" w:hAnsiTheme="majorHAnsi" w:cstheme="majorBidi"/>
           <w:color w:val="0F4761" w:themeColor="accent1" w:themeShade="BF"/>
           <w:sz w:val="40"/>
           <w:szCs w:val="40"/>
         </w:rPr>
-      </w:pPr>
-      <w:r>
-        <w:rPr>
-          <w:rFonts w:asciiTheme="majorHAnsi" w:eastAsiaTheme="majorEastAsia" w:hAnsiTheme="majorHAnsi" w:cstheme="majorBidi"/>
-          <w:noProof/>
-          <w:color w:val="0F4761" w:themeColor="accent1" w:themeShade="BF"/>
-          <w:sz w:val="40"/>
-          <w:szCs w:val="40"/>
-        </w:rPr>
-        <w:drawing>
-          <wp:inline distT="0" distB="0" distL="0" distR="0" wp14:anchorId="713F7067" wp14:editId="50344631">
-            <wp:extent cx="3829878" cy="2199091"/>
-            <wp:effectExtent l="0" t="0" r="0" b="0"/>
-            <wp:docPr id="682453705" name="Picture 1"/>
-            <wp:cNvGraphicFramePr>
-              <a:graphicFrameLocks xmlns:a="http://schemas.openxmlformats.org/drawingml/2006/main" noChangeAspect="1"/>
-            </wp:cNvGraphicFramePr>
-            <a:graphic xmlns:a="http://schemas.openxmlformats.org/drawingml/2006/main">
-              <a:graphicData uri="http://schemas.openxmlformats.org/drawingml/2006/picture">
-                <pic:pic xmlns:pic="http://schemas.openxmlformats.org/drawingml/2006/picture">
-                  <pic:nvPicPr>
-                    <pic:cNvPr id="682453705" name=""/>
-                    <pic:cNvPicPr/>
-                  </pic:nvPicPr>
-                  <pic:blipFill>
-                    <a:blip r:embed="rId9"/>
-                    <a:stretch>
-                      <a:fillRect/>
-                    </a:stretch>
-                  </pic:blipFill>
-                  <pic:spPr>
-                    <a:xfrm>
-                      <a:off x="0" y="0"/>
-                      <a:ext cx="3838897" cy="2204270"/>
-                    </a:xfrm>
-                    <a:prstGeom prst="rect">
-                      <a:avLst/>
-                    </a:prstGeom>
-                  </pic:spPr>
-                </pic:pic>
-              </a:graphicData>
-            </a:graphic>
-          </wp:inline>
-        </w:drawing>
-      </w:r>
-      <w:r>
+        <w:t xml:space="preserve"> </w:t>
+      </w:r>
+    </w:p>
+    <w:p>
+      <w:pPr>
         <w:rPr>
           <w:rFonts w:asciiTheme="majorHAnsi" w:eastAsiaTheme="majorEastAsia" w:hAnsiTheme="majorHAnsi" w:cstheme="majorBidi"/>
           <w:color w:val="0F4761" w:themeColor="accent1" w:themeShade="BF"/>
           <w:sz w:val="40"/>
           <w:szCs w:val="40"/>
         </w:rPr>
-        <w:t xml:space="preserve"> </w:t>
-      </w:r>
-    </w:p>
-    <w:p>
-      <w:pPr>
-        <w:rPr>
-          <w:rFonts w:asciiTheme="majorHAnsi" w:eastAsiaTheme="majorEastAsia" w:hAnsiTheme="majorHAnsi" w:cstheme="majorBidi"/>
-          <w:color w:val="0F4761" w:themeColor="accent1" w:themeShade="BF"/>
-          <w:sz w:val="40"/>
-          <w:szCs w:val="40"/>
-        </w:rPr>
-      </w:pPr>
-      <w:r>
-        <w:rPr>
-          <w:rFonts w:asciiTheme="majorHAnsi" w:eastAsiaTheme="majorEastAsia" w:hAnsiTheme="majorHAnsi" w:cstheme="majorBidi"/>
-          <w:noProof/>
-          <w:color w:val="0F4761" w:themeColor="accent1" w:themeShade="BF"/>
-          <w:sz w:val="40"/>
-          <w:szCs w:val="40"/>
-        </w:rPr>
-        <w:drawing>
-          <wp:inline distT="0" distB="0" distL="0" distR="0" wp14:anchorId="47D3C4FD" wp14:editId="2343DD31">
-            <wp:extent cx="3847049" cy="2126974"/>
-            <wp:effectExtent l="0" t="0" r="1270" b="6985"/>
-            <wp:docPr id="106032568" name="Picture 1" descr="A screen shot of a computer&#10;&#10;AI-generated content may be incorrect."/>
-            <wp:cNvGraphicFramePr>
-              <a:graphicFrameLocks xmlns:a="http://schemas.openxmlformats.org/drawingml/2006/main" noChangeAspect="1"/>
-            </wp:cNvGraphicFramePr>
-            <a:graphic xmlns:a="http://schemas.openxmlformats.org/drawingml/2006/main">
-              <a:graphicData uri="http://schemas.openxmlformats.org/drawingml/2006/picture">
-                <pic:pic xmlns:pic="http://schemas.openxmlformats.org/drawingml/2006/picture">
-                  <pic:nvPicPr>
-                    <pic:cNvPr id="106032568" name="Picture 1" descr="A screen shot of a computer&#10;&#10;AI-generated content may be incorrect."/>
-                    <pic:cNvPicPr/>
-                  </pic:nvPicPr>
-                  <pic:blipFill>
-                    <a:blip r:embed="rId10"/>
-                    <a:stretch>
-                      <a:fillRect/>
-                    </a:stretch>
-                  </pic:blipFill>
-                  <pic:spPr>
-                    <a:xfrm>
-                      <a:off x="0" y="0"/>
-                      <a:ext cx="3878462" cy="2144342"/>
-                    </a:xfrm>
-                    <a:prstGeom prst="rect">
-                      <a:avLst/>
-                    </a:prstGeom>
-                  </pic:spPr>
-                </pic:pic>
-              </a:graphicData>
-            </a:graphic>
-          </wp:inline>
-        </w:drawing>
-      </w:r>
+      </w:pPr>
       <w:r>
         <w:rPr>
           <w:rFonts w:asciiTheme="majorHAnsi" w:eastAsiaTheme="majorEastAsia" w:hAnsiTheme="majorHAnsi" w:cstheme="majorBidi"/>
@@ -6113,7 +5944,7 @@
       </w:r>
     </w:p>
     <w:sectPr>
-      <w:footerReference w:type="default" r:id="rId11"/>
+      <w:footerReference w:type="default" r:id="rId8"/>
       <w:pgSz w:w="12240" w:h="15840"/>
       <w:pgMar w:top="1440" w:right="1440" w:bottom="1440" w:left="1440" w:header="720" w:footer="720" w:gutter="0"/>
       <w:pgBorders w:offsetFrom="page">
@@ -6831,6 +6662,155 @@
     </w:lvl>
   </w:abstractNum>
   <w:abstractNum w:abstractNumId="4" w15:restartNumberingAfterBreak="0">
+    <w:nsid w:val="54712AED"/>
+    <w:multiLevelType w:val="multilevel"/>
+    <w:tmpl w:val="F1DE61C0"/>
+    <w:lvl w:ilvl="0">
+      <w:start w:val="1"/>
+      <w:numFmt w:val="bullet"/>
+      <w:lvlText w:val=""/>
+      <w:lvlJc w:val="left"/>
+      <w:pPr>
+        <w:tabs>
+          <w:tab w:val="num" w:pos="720"/>
+        </w:tabs>
+        <w:ind w:left="720" w:hanging="360"/>
+      </w:pPr>
+      <w:rPr>
+        <w:rFonts w:ascii="Symbol" w:hAnsi="Symbol" w:hint="default"/>
+        <w:sz w:val="20"/>
+      </w:rPr>
+    </w:lvl>
+    <w:lvl w:ilvl="1" w:tentative="1">
+      <w:start w:val="1"/>
+      <w:numFmt w:val="bullet"/>
+      <w:lvlText w:val="o"/>
+      <w:lvlJc w:val="left"/>
+      <w:pPr>
+        <w:tabs>
+          <w:tab w:val="num" w:pos="1440"/>
+        </w:tabs>
+        <w:ind w:left="1440" w:hanging="360"/>
+      </w:pPr>
+      <w:rPr>
+        <w:rFonts w:ascii="Courier New" w:hAnsi="Courier New" w:hint="default"/>
+        <w:sz w:val="20"/>
+      </w:rPr>
+    </w:lvl>
+    <w:lvl w:ilvl="2" w:tentative="1">
+      <w:start w:val="1"/>
+      <w:numFmt w:val="bullet"/>
+      <w:lvlText w:val=""/>
+      <w:lvlJc w:val="left"/>
+      <w:pPr>
+        <w:tabs>
+          <w:tab w:val="num" w:pos="2160"/>
+        </w:tabs>
+        <w:ind w:left="2160" w:hanging="360"/>
+      </w:pPr>
+      <w:rPr>
+        <w:rFonts w:ascii="Wingdings" w:hAnsi="Wingdings" w:hint="default"/>
+        <w:sz w:val="20"/>
+      </w:rPr>
+    </w:lvl>
+    <w:lvl w:ilvl="3" w:tentative="1">
+      <w:start w:val="1"/>
+      <w:numFmt w:val="bullet"/>
+      <w:lvlText w:val=""/>
+      <w:lvlJc w:val="left"/>
+      <w:pPr>
+        <w:tabs>
+          <w:tab w:val="num" w:pos="2880"/>
+        </w:tabs>
+        <w:ind w:left="2880" w:hanging="360"/>
+      </w:pPr>
+      <w:rPr>
+        <w:rFonts w:ascii="Wingdings" w:hAnsi="Wingdings" w:hint="default"/>
+        <w:sz w:val="20"/>
+      </w:rPr>
+    </w:lvl>
+    <w:lvl w:ilvl="4" w:tentative="1">
+      <w:start w:val="1"/>
+      <w:numFmt w:val="bullet"/>
+      <w:lvlText w:val=""/>
+      <w:lvlJc w:val="left"/>
+      <w:pPr>
+        <w:tabs>
+          <w:tab w:val="num" w:pos="3600"/>
+        </w:tabs>
+        <w:ind w:left="3600" w:hanging="360"/>
+      </w:pPr>
+      <w:rPr>
+        <w:rFonts w:ascii="Wingdings" w:hAnsi="Wingdings" w:hint="default"/>
+        <w:sz w:val="20"/>
+      </w:rPr>
+    </w:lvl>
+    <w:lvl w:ilvl="5" w:tentative="1">
+      <w:start w:val="1"/>
+      <w:numFmt w:val="bullet"/>
+      <w:lvlText w:val=""/>
+      <w:lvlJc w:val="left"/>
+      <w:pPr>
+        <w:tabs>
+          <w:tab w:val="num" w:pos="4320"/>
+        </w:tabs>
+        <w:ind w:left="4320" w:hanging="360"/>
+      </w:pPr>
+      <w:rPr>
+        <w:rFonts w:ascii="Wingdings" w:hAnsi="Wingdings" w:hint="default"/>
+        <w:sz w:val="20"/>
+      </w:rPr>
+    </w:lvl>
+    <w:lvl w:ilvl="6" w:tentative="1">
+      <w:start w:val="1"/>
+      <w:numFmt w:val="bullet"/>
+      <w:lvlText w:val=""/>
+      <w:lvlJc w:val="left"/>
+      <w:pPr>
+        <w:tabs>
+          <w:tab w:val="num" w:pos="5040"/>
+        </w:tabs>
+        <w:ind w:left="5040" w:hanging="360"/>
+      </w:pPr>
+      <w:rPr>
+        <w:rFonts w:ascii="Wingdings" w:hAnsi="Wingdings" w:hint="default"/>
+        <w:sz w:val="20"/>
+      </w:rPr>
+    </w:lvl>
+    <w:lvl w:ilvl="7" w:tentative="1">
+      <w:start w:val="1"/>
+      <w:numFmt w:val="bullet"/>
+      <w:lvlText w:val=""/>
+      <w:lvlJc w:val="left"/>
+      <w:pPr>
+        <w:tabs>
+          <w:tab w:val="num" w:pos="5760"/>
+        </w:tabs>
+        <w:ind w:left="5760" w:hanging="360"/>
+      </w:pPr>
+      <w:rPr>
+        <w:rFonts w:ascii="Wingdings" w:hAnsi="Wingdings" w:hint="default"/>
+        <w:sz w:val="20"/>
+      </w:rPr>
+    </w:lvl>
+    <w:lvl w:ilvl="8" w:tentative="1">
+      <w:start w:val="1"/>
+      <w:numFmt w:val="bullet"/>
+      <w:lvlText w:val=""/>
+      <w:lvlJc w:val="left"/>
+      <w:pPr>
+        <w:tabs>
+          <w:tab w:val="num" w:pos="6480"/>
+        </w:tabs>
+        <w:ind w:left="6480" w:hanging="360"/>
+      </w:pPr>
+      <w:rPr>
+        <w:rFonts w:ascii="Wingdings" w:hAnsi="Wingdings" w:hint="default"/>
+        <w:sz w:val="20"/>
+      </w:rPr>
+    </w:lvl>
+  </w:abstractNum>
+  <w:abstractNum w:abstractNumId="5" w15:restartNumberingAfterBreak="0">
     <w:nsid w:val="5D944C5F"/>
     <w:multiLevelType w:val="multilevel"/>
     <w:tmpl w:val="32C4EE98"/>
@@ -6943,7 +6923,7 @@
       </w:pPr>
     </w:lvl>
   </w:abstractNum>
-  <w:abstractNum w:abstractNumId="5" w15:restartNumberingAfterBreak="0">
+  <w:abstractNum w:abstractNumId="6" w15:restartNumberingAfterBreak="0">
     <w:nsid w:val="695237E5"/>
     <w:multiLevelType w:val="multilevel"/>
     <w:tmpl w:val="F6E2FFAE"/>
@@ -7092,7 +7072,7 @@
       </w:rPr>
     </w:lvl>
   </w:abstractNum>
-  <w:abstractNum w:abstractNumId="6" w15:restartNumberingAfterBreak="0">
+  <w:abstractNum w:abstractNumId="7" w15:restartNumberingAfterBreak="0">
     <w:nsid w:val="7B5B2EEA"/>
     <w:multiLevelType w:val="multilevel"/>
     <w:tmpl w:val="EF74D652"/>
@@ -7205,17 +7185,166 @@
       </w:pPr>
     </w:lvl>
   </w:abstractNum>
+  <w:abstractNum w:abstractNumId="8" w15:restartNumberingAfterBreak="0">
+    <w:nsid w:val="7B845146"/>
+    <w:multiLevelType w:val="multilevel"/>
+    <w:tmpl w:val="842C13D4"/>
+    <w:lvl w:ilvl="0">
+      <w:start w:val="1"/>
+      <w:numFmt w:val="bullet"/>
+      <w:lvlText w:val=""/>
+      <w:lvlJc w:val="left"/>
+      <w:pPr>
+        <w:tabs>
+          <w:tab w:val="num" w:pos="720"/>
+        </w:tabs>
+        <w:ind w:left="720" w:hanging="360"/>
+      </w:pPr>
+      <w:rPr>
+        <w:rFonts w:ascii="Symbol" w:hAnsi="Symbol" w:hint="default"/>
+        <w:sz w:val="20"/>
+      </w:rPr>
+    </w:lvl>
+    <w:lvl w:ilvl="1" w:tentative="1">
+      <w:start w:val="1"/>
+      <w:numFmt w:val="bullet"/>
+      <w:lvlText w:val="o"/>
+      <w:lvlJc w:val="left"/>
+      <w:pPr>
+        <w:tabs>
+          <w:tab w:val="num" w:pos="1440"/>
+        </w:tabs>
+        <w:ind w:left="1440" w:hanging="360"/>
+      </w:pPr>
+      <w:rPr>
+        <w:rFonts w:ascii="Courier New" w:hAnsi="Courier New" w:hint="default"/>
+        <w:sz w:val="20"/>
+      </w:rPr>
+    </w:lvl>
+    <w:lvl w:ilvl="2" w:tentative="1">
+      <w:start w:val="1"/>
+      <w:numFmt w:val="bullet"/>
+      <w:lvlText w:val=""/>
+      <w:lvlJc w:val="left"/>
+      <w:pPr>
+        <w:tabs>
+          <w:tab w:val="num" w:pos="2160"/>
+        </w:tabs>
+        <w:ind w:left="2160" w:hanging="360"/>
+      </w:pPr>
+      <w:rPr>
+        <w:rFonts w:ascii="Wingdings" w:hAnsi="Wingdings" w:hint="default"/>
+        <w:sz w:val="20"/>
+      </w:rPr>
+    </w:lvl>
+    <w:lvl w:ilvl="3" w:tentative="1">
+      <w:start w:val="1"/>
+      <w:numFmt w:val="bullet"/>
+      <w:lvlText w:val=""/>
+      <w:lvlJc w:val="left"/>
+      <w:pPr>
+        <w:tabs>
+          <w:tab w:val="num" w:pos="2880"/>
+        </w:tabs>
+        <w:ind w:left="2880" w:hanging="360"/>
+      </w:pPr>
+      <w:rPr>
+        <w:rFonts w:ascii="Wingdings" w:hAnsi="Wingdings" w:hint="default"/>
+        <w:sz w:val="20"/>
+      </w:rPr>
+    </w:lvl>
+    <w:lvl w:ilvl="4" w:tentative="1">
+      <w:start w:val="1"/>
+      <w:numFmt w:val="bullet"/>
+      <w:lvlText w:val=""/>
+      <w:lvlJc w:val="left"/>
+      <w:pPr>
+        <w:tabs>
+          <w:tab w:val="num" w:pos="3600"/>
+        </w:tabs>
+        <w:ind w:left="3600" w:hanging="360"/>
+      </w:pPr>
+      <w:rPr>
+        <w:rFonts w:ascii="Wingdings" w:hAnsi="Wingdings" w:hint="default"/>
+        <w:sz w:val="20"/>
+      </w:rPr>
+    </w:lvl>
+    <w:lvl w:ilvl="5" w:tentative="1">
+      <w:start w:val="1"/>
+      <w:numFmt w:val="bullet"/>
+      <w:lvlText w:val=""/>
+      <w:lvlJc w:val="left"/>
+      <w:pPr>
+        <w:tabs>
+          <w:tab w:val="num" w:pos="4320"/>
+        </w:tabs>
+        <w:ind w:left="4320" w:hanging="360"/>
+      </w:pPr>
+      <w:rPr>
+        <w:rFonts w:ascii="Wingdings" w:hAnsi="Wingdings" w:hint="default"/>
+        <w:sz w:val="20"/>
+      </w:rPr>
+    </w:lvl>
+    <w:lvl w:ilvl="6" w:tentative="1">
+      <w:start w:val="1"/>
+      <w:numFmt w:val="bullet"/>
+      <w:lvlText w:val=""/>
+      <w:lvlJc w:val="left"/>
+      <w:pPr>
+        <w:tabs>
+          <w:tab w:val="num" w:pos="5040"/>
+        </w:tabs>
+        <w:ind w:left="5040" w:hanging="360"/>
+      </w:pPr>
+      <w:rPr>
+        <w:rFonts w:ascii="Wingdings" w:hAnsi="Wingdings" w:hint="default"/>
+        <w:sz w:val="20"/>
+      </w:rPr>
+    </w:lvl>
+    <w:lvl w:ilvl="7" w:tentative="1">
+      <w:start w:val="1"/>
+      <w:numFmt w:val="bullet"/>
+      <w:lvlText w:val=""/>
+      <w:lvlJc w:val="left"/>
+      <w:pPr>
+        <w:tabs>
+          <w:tab w:val="num" w:pos="5760"/>
+        </w:tabs>
+        <w:ind w:left="5760" w:hanging="360"/>
+      </w:pPr>
+      <w:rPr>
+        <w:rFonts w:ascii="Wingdings" w:hAnsi="Wingdings" w:hint="default"/>
+        <w:sz w:val="20"/>
+      </w:rPr>
+    </w:lvl>
+    <w:lvl w:ilvl="8" w:tentative="1">
+      <w:start w:val="1"/>
+      <w:numFmt w:val="bullet"/>
+      <w:lvlText w:val=""/>
+      <w:lvlJc w:val="left"/>
+      <w:pPr>
+        <w:tabs>
+          <w:tab w:val="num" w:pos="6480"/>
+        </w:tabs>
+        <w:ind w:left="6480" w:hanging="360"/>
+      </w:pPr>
+      <w:rPr>
+        <w:rFonts w:ascii="Wingdings" w:hAnsi="Wingdings" w:hint="default"/>
+        <w:sz w:val="20"/>
+      </w:rPr>
+    </w:lvl>
+  </w:abstractNum>
   <w:num w:numId="1" w16cid:durableId="515971026">
-    <w:abstractNumId w:val="5"/>
+    <w:abstractNumId w:val="6"/>
   </w:num>
   <w:num w:numId="2" w16cid:durableId="1232229753">
-    <w:abstractNumId w:val="6"/>
+    <w:abstractNumId w:val="7"/>
   </w:num>
   <w:num w:numId="3" w16cid:durableId="280263659">
     <w:abstractNumId w:val="1"/>
   </w:num>
   <w:num w:numId="4" w16cid:durableId="1586651268">
-    <w:abstractNumId w:val="4"/>
+    <w:abstractNumId w:val="5"/>
   </w:num>
   <w:num w:numId="5" w16cid:durableId="217252422">
     <w:abstractNumId w:val="2"/>
@@ -7225,6 +7354,12 @@
   </w:num>
   <w:num w:numId="7" w16cid:durableId="1911692583">
     <w:abstractNumId w:val="0"/>
+  </w:num>
+  <w:num w:numId="8" w16cid:durableId="364985155">
+    <w:abstractNumId w:val="8"/>
+  </w:num>
+  <w:num w:numId="9" w16cid:durableId="1363480529">
+    <w:abstractNumId w:val="4"/>
   </w:num>
 </w:numbering>
 </file>

</xml_diff>

<commit_message>
added a ppt and some more bug fixes
</commit_message>
<xml_diff>
--- a/smart command manger report.docx
+++ b/smart command manger report.docx
@@ -3043,7 +3043,31 @@
           <w:sz w:val="24"/>
           <w:szCs w:val="24"/>
         </w:rPr>
-        <w:t xml:space="preserve">pip install </w:t>
+        <w:t xml:space="preserve">pip </w:t>
+      </w:r>
+      <w:proofErr w:type="gramStart"/>
+      <w:r>
+        <w:rPr>
+          <w:rStyle w:val="HTMLCode"/>
+          <w:rFonts w:asciiTheme="majorHAnsi" w:eastAsiaTheme="majorEastAsia" w:hAnsiTheme="majorHAnsi"/>
+          <w:i/>
+          <w:iCs/>
+          <w:sz w:val="24"/>
+          <w:szCs w:val="24"/>
+        </w:rPr>
+        <w:t>install</w:t>
+      </w:r>
+      <w:proofErr w:type="gramEnd"/>
+      <w:r>
+        <w:rPr>
+          <w:rStyle w:val="HTMLCode"/>
+          <w:rFonts w:asciiTheme="majorHAnsi" w:eastAsiaTheme="majorEastAsia" w:hAnsiTheme="majorHAnsi"/>
+          <w:i/>
+          <w:iCs/>
+          <w:sz w:val="24"/>
+          <w:szCs w:val="24"/>
+        </w:rPr>
+        <w:t xml:space="preserve"> </w:t>
       </w:r>
       <w:proofErr w:type="spellStart"/>
       <w:r>
@@ -3419,6 +3443,63 @@
       <w:bookmarkStart w:id="6" w:name="_Toc202275089"/>
       <w:r>
         <w:lastRenderedPageBreak/>
+        <w:drawing>
+          <wp:anchor distT="0" distB="0" distL="114300" distR="114300" simplePos="0" relativeHeight="251678720" behindDoc="0" locked="0" layoutInCell="1" allowOverlap="1" wp14:anchorId="031B9372" wp14:editId="3CA33196">
+            <wp:simplePos x="0" y="0"/>
+            <wp:positionH relativeFrom="margin">
+              <wp:align>left</wp:align>
+            </wp:positionH>
+            <wp:positionV relativeFrom="paragraph">
+              <wp:posOffset>367665</wp:posOffset>
+            </wp:positionV>
+            <wp:extent cx="4750435" cy="2776220"/>
+            <wp:effectExtent l="0" t="0" r="0" b="5080"/>
+            <wp:wrapSquare wrapText="bothSides"/>
+            <wp:docPr id="1533136843" name="Picture 1" descr="A screenshot of a computer&#10;&#10;AI-generated content may be incorrect."/>
+            <wp:cNvGraphicFramePr>
+              <a:graphicFrameLocks xmlns:a="http://schemas.openxmlformats.org/drawingml/2006/main" noChangeAspect="1"/>
+            </wp:cNvGraphicFramePr>
+            <a:graphic xmlns:a="http://schemas.openxmlformats.org/drawingml/2006/main">
+              <a:graphicData uri="http://schemas.openxmlformats.org/drawingml/2006/picture">
+                <pic:pic xmlns:pic="http://schemas.openxmlformats.org/drawingml/2006/picture">
+                  <pic:nvPicPr>
+                    <pic:cNvPr id="1533136843" name="Picture 1" descr="A screenshot of a computer&#10;&#10;AI-generated content may be incorrect."/>
+                    <pic:cNvPicPr/>
+                  </pic:nvPicPr>
+                  <pic:blipFill>
+                    <a:blip r:embed="rId8">
+                      <a:extLst>
+                        <a:ext uri="{28A0092B-C50C-407E-A947-70E740481C1C}">
+                          <a14:useLocalDpi xmlns:a14="http://schemas.microsoft.com/office/drawing/2010/main" val="0"/>
+                        </a:ext>
+                      </a:extLst>
+                    </a:blip>
+                    <a:stretch>
+                      <a:fillRect/>
+                    </a:stretch>
+                  </pic:blipFill>
+                  <pic:spPr>
+                    <a:xfrm>
+                      <a:off x="0" y="0"/>
+                      <a:ext cx="4750435" cy="2776220"/>
+                    </a:xfrm>
+                    <a:prstGeom prst="rect">
+                      <a:avLst/>
+                    </a:prstGeom>
+                  </pic:spPr>
+                </pic:pic>
+              </a:graphicData>
+            </a:graphic>
+            <wp14:sizeRelH relativeFrom="margin">
+              <wp14:pctWidth>0</wp14:pctWidth>
+            </wp14:sizeRelH>
+            <wp14:sizeRelV relativeFrom="margin">
+              <wp14:pctHeight>0</wp14:pctHeight>
+            </wp14:sizeRelV>
+          </wp:anchor>
+        </w:drawing>
+      </w:r>
+      <w:r>
         <w:t>6.sample input output commands</w:t>
       </w:r>
       <w:bookmarkEnd w:id="6"/>
@@ -3463,37 +3544,62 @@
     </w:p>
     <w:p>
       <w:pPr>
-        <w:rPr>
-          <w:rFonts w:asciiTheme="majorHAnsi" w:eastAsiaTheme="majorEastAsia" w:hAnsiTheme="majorHAnsi" w:cstheme="majorBidi"/>
-          <w:color w:val="0F4761" w:themeColor="accent1" w:themeShade="BF"/>
-          <w:sz w:val="40"/>
-          <w:szCs w:val="40"/>
-        </w:rPr>
-      </w:pPr>
-      <w:r>
-        <w:rPr>
-          <w:rFonts w:asciiTheme="majorHAnsi" w:eastAsiaTheme="majorEastAsia" w:hAnsiTheme="majorHAnsi" w:cstheme="majorBidi"/>
-          <w:color w:val="0F4761" w:themeColor="accent1" w:themeShade="BF"/>
-          <w:sz w:val="40"/>
-          <w:szCs w:val="40"/>
-        </w:rPr>
-        <w:t xml:space="preserve"> </w:t>
-      </w:r>
-      <w:r>
-        <w:rPr>
-          <w:rFonts w:asciiTheme="majorHAnsi" w:eastAsiaTheme="majorEastAsia" w:hAnsiTheme="majorHAnsi" w:cstheme="majorBidi"/>
-          <w:color w:val="0F4761" w:themeColor="accent1" w:themeShade="BF"/>
-          <w:sz w:val="40"/>
-          <w:szCs w:val="40"/>
-        </w:rPr>
-        <w:br w:type="page"/>
-      </w:r>
-    </w:p>
-    <w:p>
-      <w:pPr>
         <w:pStyle w:val="Heading1"/>
       </w:pPr>
       <w:bookmarkStart w:id="7" w:name="_Toc202275090"/>
+      <w:r>
+        <w:drawing>
+          <wp:inline distT="0" distB="0" distL="0" distR="0" wp14:anchorId="7430E78E" wp14:editId="5F42C728">
+            <wp:extent cx="4209691" cy="3229678"/>
+            <wp:effectExtent l="0" t="0" r="635" b="8890"/>
+            <wp:docPr id="1657439013" name="Picture 1" descr="A screenshot of a computer&#10;&#10;AI-generated content may be incorrect."/>
+            <wp:cNvGraphicFramePr>
+              <a:graphicFrameLocks xmlns:a="http://schemas.openxmlformats.org/drawingml/2006/main" noChangeAspect="1"/>
+            </wp:cNvGraphicFramePr>
+            <a:graphic xmlns:a="http://schemas.openxmlformats.org/drawingml/2006/main">
+              <a:graphicData uri="http://schemas.openxmlformats.org/drawingml/2006/picture">
+                <pic:pic xmlns:pic="http://schemas.openxmlformats.org/drawingml/2006/picture">
+                  <pic:nvPicPr>
+                    <pic:cNvPr id="1657439013" name="Picture 1" descr="A screenshot of a computer&#10;&#10;AI-generated content may be incorrect."/>
+                    <pic:cNvPicPr/>
+                  </pic:nvPicPr>
+                  <pic:blipFill>
+                    <a:blip r:embed="rId9"/>
+                    <a:stretch>
+                      <a:fillRect/>
+                    </a:stretch>
+                  </pic:blipFill>
+                  <pic:spPr>
+                    <a:xfrm>
+                      <a:off x="0" y="0"/>
+                      <a:ext cx="4212303" cy="3231682"/>
+                    </a:xfrm>
+                    <a:prstGeom prst="rect">
+                      <a:avLst/>
+                    </a:prstGeom>
+                  </pic:spPr>
+                </pic:pic>
+              </a:graphicData>
+            </a:graphic>
+          </wp:inline>
+        </w:drawing>
+      </w:r>
+    </w:p>
+    <w:p>
+      <w:pPr>
+        <w:pStyle w:val="Heading1"/>
+      </w:pPr>
+    </w:p>
+    <w:p>
+      <w:pPr>
+        <w:pStyle w:val="Heading1"/>
+      </w:pPr>
+    </w:p>
+    <w:p/>
+    <w:p>
+      <w:pPr>
+        <w:pStyle w:val="Heading1"/>
+      </w:pPr>
       <w:r>
         <w:rPr>
           <w:noProof/>
@@ -5944,7 +6050,7 @@
       </w:r>
     </w:p>
     <w:sectPr>
-      <w:footerReference w:type="default" r:id="rId8"/>
+      <w:footerReference w:type="default" r:id="rId10"/>
       <w:pgSz w:w="12240" w:h="15840"/>
       <w:pgMar w:top="1440" w:right="1440" w:bottom="1440" w:left="1440" w:header="720" w:footer="720" w:gutter="0"/>
       <w:pgBorders w:offsetFrom="page">

</xml_diff>